<commit_message>
finished data pipeline doc and pdf
</commit_message>
<xml_diff>
--- a/devdocs/EnvNoiseDetectorDataPipe.docx
+++ b/devdocs/EnvNoiseDetectorDataPipe.docx
@@ -7,10 +7,7 @@
         <w:pStyle w:val="Title"/>
       </w:pPr>
       <w:r>
-        <w:t xml:space="preserve">Environmental Noise Contamination Detector – </w:t>
-      </w:r>
-      <w:r>
-        <w:t>Data Pipeline</w:t>
+        <w:t>Environmental Noise Contamination Detector – Data Pipeline</w:t>
       </w:r>
     </w:p>
     <w:p>
@@ -25,19 +22,7 @@
     </w:p>
     <w:p>
       <w:r>
-        <w:t xml:space="preserve">Due: </w:t>
-      </w:r>
-      <w:r>
-        <w:t>2</w:t>
-      </w:r>
-      <w:r>
-        <w:t xml:space="preserve">1 </w:t>
-      </w:r>
-      <w:r>
-        <w:t>Nov</w:t>
-      </w:r>
-      <w:r>
-        <w:t xml:space="preserve"> 2018</w:t>
+        <w:t>Due: 21 Nov 2018</w:t>
       </w:r>
     </w:p>
     <w:p>
@@ -56,7 +41,13 @@
         <w:ind w:firstLine="720"/>
       </w:pPr>
       <w:r>
-        <w:t xml:space="preserve">The data used from this project will originate from files. Typically, </w:t>
+        <w:t>The data used f</w:t>
+      </w:r>
+      <w:r>
+        <w:t>or</w:t>
+      </w:r>
+      <w:r>
+        <w:t xml:space="preserve"> this project will originate from files. Typically, </w:t>
       </w:r>
       <w:r>
         <w:t>wave binary</w:t>
@@ -127,7 +118,13 @@
         <w:t xml:space="preserve">by the project contact </w:t>
       </w:r>
       <w:r>
-        <w:t xml:space="preserve">to each team member to store locally. </w:t>
+        <w:t>to each team member to store locally</w:t>
+      </w:r>
+      <w:r>
+        <w:t xml:space="preserve"> as total size is over 500 MB and not suitable for storage in a GitHub repository</w:t>
+      </w:r>
+      <w:r>
+        <w:t xml:space="preserve">. </w:t>
       </w:r>
     </w:p>
     <w:p>
@@ -167,17 +164,9 @@
       <w:r>
         <w:t xml:space="preserve">e are planning on using MATLAB for </w:t>
       </w:r>
-      <w:proofErr w:type="gramStart"/>
       <w:r>
         <w:t>all</w:t>
       </w:r>
-      <w:r>
-        <w:t xml:space="preserve"> </w:t>
-      </w:r>
-      <w:r>
-        <w:t>of</w:t>
-      </w:r>
-      <w:proofErr w:type="gramEnd"/>
       <w:r>
         <w:t xml:space="preserve"> </w:t>
       </w:r>
@@ -201,37 +190,43 @@
         <w:t>An example of our data</w:t>
       </w:r>
       <w:r>
-        <w:t xml:space="preserve"> (the plane08.wav file)</w:t>
-      </w:r>
-      <w:r>
-        <w:t xml:space="preserve"> that has been imported and processed to normalized octave levels is presented below</w:t>
-      </w:r>
-      <w:r>
-        <w:t xml:space="preserve">. </w:t>
-      </w:r>
-      <w:r>
-        <w:t xml:space="preserve">This file contained 3,072,000 samples. </w:t>
-      </w:r>
-      <w:r>
-        <w:t>The time series was split into 1 second records that were overlapped by 25%</w:t>
-      </w:r>
-      <w:r>
-        <w:t xml:space="preserve"> generating 79 records</w:t>
-      </w:r>
-      <w:r>
-        <w:t xml:space="preserve">. The octave band power spectrum was computed for each record for the bands centered from 30 Hz to 16 kHz. </w:t>
-      </w:r>
-      <w:r>
-        <w:t xml:space="preserve">The power levels of the octave spectrum were normalized such that the total power present in the spectrum is unity. </w:t>
-      </w:r>
-      <w:r>
-        <w:t xml:space="preserve">The normalized octave spectrum </w:t>
-      </w:r>
-      <w:r>
-        <w:t>will</w:t>
+        <w:t xml:space="preserve"> (the plane08.wav file</w:t>
+      </w:r>
+      <w:r>
+        <w:t xml:space="preserve"> of a turbofan jet aircraft</w:t>
       </w:r>
       <w:bookmarkStart w:id="0" w:name="_GoBack"/>
       <w:bookmarkEnd w:id="0"/>
+      <w:r>
+        <w:t>)</w:t>
+      </w:r>
+      <w:r>
+        <w:t xml:space="preserve"> that has been imported and processed to normalized octave levels is presented below</w:t>
+      </w:r>
+      <w:r>
+        <w:t xml:space="preserve">. </w:t>
+      </w:r>
+      <w:r>
+        <w:t xml:space="preserve">This file contained 3,072,000 samples. </w:t>
+      </w:r>
+      <w:r>
+        <w:t>The time series was split into 1 second records that were overlapped by 25%</w:t>
+      </w:r>
+      <w:r>
+        <w:t xml:space="preserve"> generating 79 records</w:t>
+      </w:r>
+      <w:r>
+        <w:t xml:space="preserve">. The octave band power spectrum was computed for each record for the bands centered from 30 Hz to 16 kHz. </w:t>
+      </w:r>
+      <w:r>
+        <w:t xml:space="preserve">The power levels of the octave spectrum were normalized such that the total power present in the spectrum is unity. </w:t>
+      </w:r>
+      <w:r>
+        <w:t xml:space="preserve">The normalized octave spectrum </w:t>
+      </w:r>
+      <w:r>
+        <w:t>will</w:t>
+      </w:r>
       <w:r>
         <w:t xml:space="preserve"> be one feature set used to test the identification of environmental noise. </w:t>
       </w:r>

</xml_diff>